<commit_message>
Added to algorithm document
</commit_message>
<xml_diff>
--- a/SearchAlgorithm.docx
+++ b/SearchAlgorithm.docx
@@ -1,6 +1,6 @@
 
 <file path=word/document.xml><?xml version="1.0" encoding="utf-8"?>
-<w:document xmlns:wpc="http://schemas.microsoft.com/office/word/2010/wordprocessingCanvas" xmlns:cx="http://schemas.microsoft.com/office/drawing/2014/chartex" xmlns:cx1="http://schemas.microsoft.com/office/drawing/2015/9/8/chartex" xmlns:cx2="http://schemas.microsoft.com/office/drawing/2015/10/21/chartex" xmlns:cx3="http://schemas.microsoft.com/office/drawing/2016/5/9/chartex" xmlns:cx4="http://schemas.microsoft.com/office/drawing/2016/5/10/chartex" xmlns:cx5="http://schemas.microsoft.com/office/drawing/2016/5/11/chartex" xmlns:mc="http://schemas.openxmlformats.org/markup-compatibility/2006" xmlns:o="urn:schemas-microsoft-com:office:office" xmlns:r="http://schemas.openxmlformats.org/officeDocument/2006/relationships" xmlns:m="http://schemas.openxmlformats.org/officeDocument/2006/math" xmlns:v="urn:schemas-microsoft-com:vml" xmlns:wp14="http://schemas.microsoft.com/office/word/2010/wordprocessingDrawing" xmlns:wp="http://schemas.openxmlformats.org/drawingml/2006/wordprocessingDrawing" xmlns:w10="urn:schemas-microsoft-com:office:word" xmlns:w="http://schemas.openxmlformats.org/wordprocessingml/2006/main" xmlns:w14="http://schemas.microsoft.com/office/word/2010/wordml" xmlns:w15="http://schemas.microsoft.com/office/word/2012/wordml" xmlns:w16se="http://schemas.microsoft.com/office/word/2015/wordml/symex" xmlns:wpg="http://schemas.microsoft.com/office/word/2010/wordprocessingGroup" xmlns:wpi="http://schemas.microsoft.com/office/word/2010/wordprocessingInk" xmlns:wne="http://schemas.microsoft.com/office/word/2006/wordml" xmlns:wps="http://schemas.microsoft.com/office/word/2010/wordprocessingShape" mc:Ignorable="w14 w15 w16se wp14">
+<w:document xmlns:wpc="http://schemas.microsoft.com/office/word/2010/wordprocessingCanvas" xmlns:mc="http://schemas.openxmlformats.org/markup-compatibility/2006" xmlns:o="urn:schemas-microsoft-com:office:office" xmlns:r="http://schemas.openxmlformats.org/officeDocument/2006/relationships" xmlns:m="http://schemas.openxmlformats.org/officeDocument/2006/math" xmlns:v="urn:schemas-microsoft-com:vml" xmlns:wp14="http://schemas.microsoft.com/office/word/2010/wordprocessingDrawing" xmlns:wp="http://schemas.openxmlformats.org/drawingml/2006/wordprocessingDrawing" xmlns:w10="urn:schemas-microsoft-com:office:word" xmlns:w="http://schemas.openxmlformats.org/wordprocessingml/2006/main" xmlns:w14="http://schemas.microsoft.com/office/word/2010/wordml" xmlns:w15="http://schemas.microsoft.com/office/word/2012/wordml" xmlns:wpg="http://schemas.microsoft.com/office/word/2010/wordprocessingGroup" xmlns:wpi="http://schemas.microsoft.com/office/word/2010/wordprocessingInk" xmlns:wne="http://schemas.microsoft.com/office/word/2006/wordml" xmlns:wps="http://schemas.microsoft.com/office/word/2010/wordprocessingShape" mc:Ignorable="w14 w15 wp14">
   <w:body>
     <w:p>
       <w:pPr>
@@ -48,7 +48,15 @@
         </w:numPr>
       </w:pPr>
       <w:r>
-        <w:t>Discard articles/superfluous words (The, it, a, etc).</w:t>
+        <w:t xml:space="preserve">Discard articles/superfluous words (The, it, a, </w:t>
+      </w:r>
+      <w:proofErr w:type="spellStart"/>
+      <w:r>
+        <w:t>etc</w:t>
+      </w:r>
+      <w:proofErr w:type="spellEnd"/>
+      <w:r>
+        <w:t>).</w:t>
       </w:r>
     </w:p>
     <w:p>
@@ -121,6 +129,39 @@
       <w:pPr>
         <w:pStyle w:val="ListParagraph"/>
         <w:numPr>
+          <w:ilvl w:val="2"/>
+          <w:numId w:val="1"/>
+        </w:numPr>
+      </w:pPr>
+      <w:r>
+        <w:rPr>
+          <w:color w:val="5B9BD5" w:themeColor="accent1"/>
+        </w:rPr>
+        <w:t>Yeah</w:t>
+      </w:r>
+      <w:r>
+        <w:rPr>
+          <w:color w:val="5B9BD5" w:themeColor="accent1"/>
+        </w:rPr>
+        <w:t xml:space="preserve"> definitely,</w:t>
+      </w:r>
+      <w:r>
+        <w:rPr>
+          <w:color w:val="5B9BD5" w:themeColor="accent1"/>
+        </w:rPr>
+        <w:t xml:space="preserve"> it should read “One metric is for the </w:t>
+      </w:r>
+      <w:r>
+        <w:rPr>
+          <w:color w:val="5B9BD5" w:themeColor="accent1"/>
+        </w:rPr>
+        <w:t>percentage of search terms matched found on the page.” Or something.</w:t>
+      </w:r>
+    </w:p>
+    <w:p>
+      <w:pPr>
+        <w:pStyle w:val="ListParagraph"/>
+        <w:numPr>
           <w:ilvl w:val="1"/>
           <w:numId w:val="1"/>
         </w:numPr>
@@ -157,6 +198,27 @@
       <w:pPr>
         <w:pStyle w:val="ListParagraph"/>
         <w:numPr>
+          <w:ilvl w:val="2"/>
+          <w:numId w:val="1"/>
+        </w:numPr>
+      </w:pPr>
+      <w:r>
+        <w:rPr>
+          <w:color w:val="5B9BD5" w:themeColor="accent1"/>
+        </w:rPr>
+        <w:t xml:space="preserve">I was thinking we could, during our search, record both metrics at the same time. So, a page with 4/4 search terms and the terms are mentioned 3 times will rank higher than a page with ¾ search terms and </w:t>
+      </w:r>
+      <w:r>
+        <w:rPr>
+          <w:color w:val="5B9BD5" w:themeColor="accent1"/>
+        </w:rPr>
+        <w:t>45 search term mentions. We can always test out different variations.</w:t>
+      </w:r>
+    </w:p>
+    <w:p>
+      <w:pPr>
+        <w:pStyle w:val="ListParagraph"/>
+        <w:numPr>
           <w:ilvl w:val="0"/>
           <w:numId w:val="1"/>
         </w:numPr>
@@ -222,6 +284,58 @@
       </w:r>
     </w:p>
     <w:p>
+      <w:pPr>
+        <w:rPr>
+          <w:color w:val="5B9BD5" w:themeColor="accent1"/>
+        </w:rPr>
+      </w:pPr>
+      <w:r>
+        <w:rPr>
+          <w:b/>
+          <w:color w:val="5B9BD5" w:themeColor="accent1"/>
+        </w:rPr>
+        <w:tab/>
+      </w:r>
+      <w:r>
+        <w:rPr>
+          <w:color w:val="5B9BD5" w:themeColor="accent1"/>
+        </w:rPr>
+        <w:t xml:space="preserve">I’m still not convinced that the order will end up mattering, but let’s </w:t>
+      </w:r>
+      <w:r>
+        <w:rPr>
+          <w:color w:val="5B9BD5" w:themeColor="accent1"/>
+        </w:rPr>
+        <w:t>definitely do both:</w:t>
+      </w:r>
+      <w:r>
+        <w:rPr>
+          <w:color w:val="5B9BD5" w:themeColor="accent1"/>
+        </w:rPr>
+        <w:t xml:space="preserve"> One where the order does matter and one where it doesn’t. </w:t>
+      </w:r>
+      <w:r>
+        <w:rPr>
+          <w:color w:val="5B9BD5" w:themeColor="accent1"/>
+        </w:rPr>
+        <w:t xml:space="preserve">I also don’t quite know how it would work </w:t>
+      </w:r>
+      <w:proofErr w:type="spellStart"/>
+      <w:r>
+        <w:rPr>
+          <w:color w:val="5B9BD5" w:themeColor="accent1"/>
+        </w:rPr>
+        <w:t>haha</w:t>
+      </w:r>
+      <w:proofErr w:type="spellEnd"/>
+      <w:r>
+        <w:rPr>
+          <w:color w:val="5B9BD5" w:themeColor="accent1"/>
+        </w:rPr>
+        <w:t>, maybe just literally searching for the overall term “Red Bull”.</w:t>
+      </w:r>
+    </w:p>
+    <w:p>
       <w:r>
         <w:t>This approach does highly value just having all the search words in the data entry.</w:t>
       </w:r>
@@ -242,6 +356,25 @@
         <w:t xml:space="preserve">What exactly do you mean by this?  </w:t>
       </w:r>
     </w:p>
+    <w:p>
+      <w:pPr>
+        <w:rPr>
+          <w:color w:val="5B9BD5" w:themeColor="accent1"/>
+        </w:rPr>
+      </w:pPr>
+      <w:r>
+        <w:rPr>
+          <w:color w:val="5B9BD5" w:themeColor="accent1"/>
+        </w:rPr>
+        <w:tab/>
+      </w:r>
+      <w:r>
+        <w:rPr>
+          <w:color w:val="5B9BD5" w:themeColor="accent1"/>
+        </w:rPr>
+        <w:t>Just that a page with all the search terms would always be ranked above a page with some of the search terms. That may or may not be a good thing, I’m not sure.</w:t>
+      </w:r>
+    </w:p>
     <w:p/>
     <w:p>
       <w:r>
@@ -285,7 +418,6 @@
     </w:p>
     <w:p>
       <w:r>
-        <w:lastRenderedPageBreak/>
         <w:t xml:space="preserve">Another page is found that has multiple occurrences of “wasp” and “sting”. It scores </w:t>
       </w:r>
       <w:r>
@@ -344,9 +476,89 @@
           <w:b/>
         </w:rPr>
         <w:t xml:space="preserve">After we search the page and find results: we should show the user which words had the highest relevance.  I.E. if they search for “Research Chances” (I am working off the assumption our search data will be the catalog, but that can easily be changed) but our algorithm finds substantially more hits with “Research Opportunity”, are we going to display to the user the replacement?  I would think it would be to terribly hard to implement. </w:t>
+      </w:r>
+    </w:p>
+    <w:p>
+      <w:pPr>
+        <w:rPr>
+          <w:color w:val="5B9BD5" w:themeColor="accent1"/>
+        </w:rPr>
+      </w:pPr>
+      <w:r>
+        <w:rPr>
+          <w:color w:val="5B9BD5" w:themeColor="accent1"/>
+        </w:rPr>
+        <w:t xml:space="preserve">Yes, you’re right, the project is definitely asking that question. I was thinking that it’s kind of a UX issue and </w:t>
+      </w:r>
+      <w:r>
+        <w:rPr>
+          <w:color w:val="5B9BD5" w:themeColor="accent1"/>
+        </w:rPr>
+        <w:t>will be</w:t>
+      </w:r>
+      <w:r>
+        <w:rPr>
+          <w:color w:val="5B9BD5" w:themeColor="accent1"/>
+        </w:rPr>
+        <w:t xml:space="preserve"> added on after the search algorithm (mostly) works.</w:t>
+      </w:r>
+      <w:r>
+        <w:rPr>
+          <w:color w:val="5B9BD5" w:themeColor="accent1"/>
+        </w:rPr>
+        <w:t xml:space="preserve"> I think you’</w:t>
+      </w:r>
+      <w:r>
+        <w:rPr>
+          <w:color w:val="5B9BD5" w:themeColor="accent1"/>
+        </w:rPr>
+        <w:t xml:space="preserve">re onto something: that </w:t>
+      </w:r>
+      <w:r>
+        <w:rPr>
+          <w:color w:val="5B9BD5" w:themeColor="accent1"/>
+        </w:rPr>
+        <w:t xml:space="preserve">finding way more hits for a synonym </w:t>
+      </w:r>
+      <w:r>
+        <w:rPr>
+          <w:color w:val="5B9BD5" w:themeColor="accent1"/>
+        </w:rPr>
+        <w:t>is</w:t>
+      </w:r>
+      <w:r>
+        <w:rPr>
+          <w:color w:val="5B9BD5" w:themeColor="accent1"/>
+        </w:rPr>
+        <w:t xml:space="preserve"> indica</w:t>
+      </w:r>
+      <w:r>
+        <w:rPr>
+          <w:color w:val="5B9BD5" w:themeColor="accent1"/>
+        </w:rPr>
+        <w:t xml:space="preserve">tive of something worth returning/showing the user. </w:t>
+      </w:r>
+    </w:p>
+    <w:p>
+      <w:pPr>
+        <w:rPr>
+          <w:color w:val="5B9BD5" w:themeColor="accent1"/>
+        </w:rPr>
+      </w:pPr>
+      <w:r>
+        <w:rPr>
+          <w:color w:val="5B9BD5" w:themeColor="accent1"/>
+        </w:rPr>
+        <w:t>As for actually indicating which search terms were replaced, I guess we can just start off with bolding the synonym? Haven’t given it too much thought.</w:t>
       </w:r>
       <w:bookmarkStart w:id="0" w:name="_GoBack"/>
       <w:bookmarkEnd w:id="0"/>
+      <w:r>
+        <w:rPr>
+          <w:color w:val="5B9BD5" w:themeColor="accent1"/>
+        </w:rPr>
+        <w:t xml:space="preserve"> </w:t>
+      </w:r>
     </w:p>
     <w:sectPr>
       <w:pgSz w:w="12240" w:h="15840"/>
@@ -359,7 +571,7 @@
 </file>
 
 <file path=word/numbering.xml><?xml version="1.0" encoding="utf-8"?>
-<w:numbering xmlns:wpc="http://schemas.microsoft.com/office/word/2010/wordprocessingCanvas" xmlns:cx="http://schemas.microsoft.com/office/drawing/2014/chartex" xmlns:cx1="http://schemas.microsoft.com/office/drawing/2015/9/8/chartex" xmlns:cx2="http://schemas.microsoft.com/office/drawing/2015/10/21/chartex" xmlns:cx3="http://schemas.microsoft.com/office/drawing/2016/5/9/chartex" xmlns:cx4="http://schemas.microsoft.com/office/drawing/2016/5/10/chartex" xmlns:cx5="http://schemas.microsoft.com/office/drawing/2016/5/11/chartex" xmlns:mc="http://schemas.openxmlformats.org/markup-compatibility/2006" xmlns:o="urn:schemas-microsoft-com:office:office" xmlns:r="http://schemas.openxmlformats.org/officeDocument/2006/relationships" xmlns:m="http://schemas.openxmlformats.org/officeDocument/2006/math" xmlns:v="urn:schemas-microsoft-com:vml" xmlns:wp14="http://schemas.microsoft.com/office/word/2010/wordprocessingDrawing" xmlns:wp="http://schemas.openxmlformats.org/drawingml/2006/wordprocessingDrawing" xmlns:w10="urn:schemas-microsoft-com:office:word" xmlns:w="http://schemas.openxmlformats.org/wordprocessingml/2006/main" xmlns:w14="http://schemas.microsoft.com/office/word/2010/wordml" xmlns:w15="http://schemas.microsoft.com/office/word/2012/wordml" xmlns:w16se="http://schemas.microsoft.com/office/word/2015/wordml/symex" xmlns:wpg="http://schemas.microsoft.com/office/word/2010/wordprocessingGroup" xmlns:wpi="http://schemas.microsoft.com/office/word/2010/wordprocessingInk" xmlns:wne="http://schemas.microsoft.com/office/word/2006/wordml" xmlns:wps="http://schemas.microsoft.com/office/word/2010/wordprocessingShape" mc:Ignorable="w14 w15 w16se wp14">
+<w:numbering xmlns:wpc="http://schemas.microsoft.com/office/word/2010/wordprocessingCanvas" xmlns:mc="http://schemas.openxmlformats.org/markup-compatibility/2006" xmlns:o="urn:schemas-microsoft-com:office:office" xmlns:r="http://schemas.openxmlformats.org/officeDocument/2006/relationships" xmlns:m="http://schemas.openxmlformats.org/officeDocument/2006/math" xmlns:v="urn:schemas-microsoft-com:vml" xmlns:wp14="http://schemas.microsoft.com/office/word/2010/wordprocessingDrawing" xmlns:wp="http://schemas.openxmlformats.org/drawingml/2006/wordprocessingDrawing" xmlns:w10="urn:schemas-microsoft-com:office:word" xmlns:w="http://schemas.openxmlformats.org/wordprocessingml/2006/main" xmlns:w14="http://schemas.microsoft.com/office/word/2010/wordml" xmlns:w15="http://schemas.microsoft.com/office/word/2012/wordml" xmlns:wpg="http://schemas.microsoft.com/office/word/2010/wordprocessingGroup" xmlns:wpi="http://schemas.microsoft.com/office/word/2010/wordprocessingInk" xmlns:wne="http://schemas.microsoft.com/office/word/2006/wordml" xmlns:wps="http://schemas.microsoft.com/office/word/2010/wordprocessingShape" mc:Ignorable="w14 w15 wp14">
   <w:abstractNum w:abstractNumId="0" w15:restartNumberingAfterBreak="0">
     <w:nsid w:val="49126CAA"/>
     <w:multiLevelType w:val="hybridMultilevel"/>
@@ -456,7 +668,7 @@
 </file>
 
 <file path=word/styles.xml><?xml version="1.0" encoding="utf-8"?>
-<w:styles xmlns:mc="http://schemas.openxmlformats.org/markup-compatibility/2006" xmlns:r="http://schemas.openxmlformats.org/officeDocument/2006/relationships" xmlns:w="http://schemas.openxmlformats.org/wordprocessingml/2006/main" xmlns:w14="http://schemas.microsoft.com/office/word/2010/wordml" xmlns:w15="http://schemas.microsoft.com/office/word/2012/wordml" xmlns:w16se="http://schemas.microsoft.com/office/word/2015/wordml/symex" mc:Ignorable="w14 w15 w16se">
+<w:styles xmlns:mc="http://schemas.openxmlformats.org/markup-compatibility/2006" xmlns:r="http://schemas.openxmlformats.org/officeDocument/2006/relationships" xmlns:w="http://schemas.openxmlformats.org/wordprocessingml/2006/main" xmlns:w14="http://schemas.microsoft.com/office/word/2010/wordml" xmlns:w15="http://schemas.microsoft.com/office/word/2012/wordml" mc:Ignorable="w14 w15">
   <w:docDefaults>
     <w:rPrDefault>
       <w:rPr>
@@ -472,7 +684,7 @@
       </w:pPr>
     </w:pPrDefault>
   </w:docDefaults>
-  <w:latentStyles w:defLockedState="0" w:defUIPriority="99" w:defSemiHidden="0" w:defUnhideWhenUsed="0" w:defQFormat="0" w:count="374">
+  <w:latentStyles w:defLockedState="0" w:defUIPriority="99" w:defSemiHidden="0" w:defUnhideWhenUsed="0" w:defQFormat="0" w:count="371">
     <w:lsdException w:name="Normal" w:uiPriority="0" w:qFormat="1"/>
     <w:lsdException w:name="heading 1" w:uiPriority="9" w:qFormat="1"/>
     <w:lsdException w:name="heading 2" w:semiHidden="1" w:uiPriority="9" w:unhideWhenUsed="1" w:qFormat="1"/>
@@ -578,6 +790,7 @@
     <w:lsdException w:name="HTML Sample" w:semiHidden="1" w:unhideWhenUsed="1"/>
     <w:lsdException w:name="HTML Typewriter" w:semiHidden="1" w:unhideWhenUsed="1"/>
     <w:lsdException w:name="HTML Variable" w:semiHidden="1" w:unhideWhenUsed="1"/>
+    <w:lsdException w:name="Normal Table" w:semiHidden="1" w:unhideWhenUsed="1"/>
     <w:lsdException w:name="annotation subject" w:semiHidden="1" w:unhideWhenUsed="1"/>
     <w:lsdException w:name="No List" w:semiHidden="1" w:unhideWhenUsed="1"/>
     <w:lsdException w:name="Outline List 1" w:semiHidden="1" w:unhideWhenUsed="1"/>
@@ -622,6 +835,7 @@
     <w:lsdException w:name="Table Professional" w:semiHidden="1" w:unhideWhenUsed="1"/>
     <w:lsdException w:name="Table Subtle 1" w:semiHidden="1" w:unhideWhenUsed="1"/>
     <w:lsdException w:name="Table Subtle 2" w:semiHidden="1" w:unhideWhenUsed="1"/>
+    <w:lsdException w:name="Table Web 1" w:semiHidden="1" w:unhideWhenUsed="1"/>
     <w:lsdException w:name="Table Web 2" w:semiHidden="1" w:unhideWhenUsed="1"/>
     <w:lsdException w:name="Table Web 3" w:semiHidden="1" w:unhideWhenUsed="1"/>
     <w:lsdException w:name="Balloon Text" w:semiHidden="1" w:unhideWhenUsed="1"/>
@@ -842,9 +1056,6 @@
     <w:lsdException w:name="List Table 5 Dark Accent 6" w:uiPriority="50"/>
     <w:lsdException w:name="List Table 6 Colorful Accent 6" w:uiPriority="51"/>
     <w:lsdException w:name="List Table 7 Colorful Accent 6" w:uiPriority="52"/>
-    <w:lsdException w:name="Mention" w:semiHidden="1" w:unhideWhenUsed="1"/>
-    <w:lsdException w:name="Smart Hyperlink" w:semiHidden="1" w:unhideWhenUsed="1"/>
-    <w:lsdException w:name="Hashtag" w:semiHidden="1" w:unhideWhenUsed="1"/>
   </w:latentStyles>
   <w:style w:type="paragraph" w:default="1" w:styleId="Normal">
     <w:name w:val="Normal"/>

</xml_diff>